<commit_message>
Added More Years Data
</commit_message>
<xml_diff>
--- a/Errors which came.docx
+++ b/Errors which came.docx
@@ -11,13 +11,8 @@
         </w:numPr>
       </w:pPr>
       <w:r>
-        <w:t xml:space="preserve">Declaring an empty json </w:t>
-      </w:r>
-      <w:proofErr w:type="gramStart"/>
-      <w:r>
-        <w:t>data :</w:t>
-      </w:r>
-      <w:proofErr w:type="gramEnd"/>
+        <w:t>Declaring an empty json data :</w:t>
+      </w:r>
     </w:p>
     <w:p>
       <w:pPr>
@@ -38,27 +33,14 @@
           <w:lang w:eastAsia="en-IN"/>
         </w:rPr>
       </w:pPr>
-      <w:proofErr w:type="spellStart"/>
-      <w:proofErr w:type="gramStart"/>
-      <w:r>
-        <w:rPr>
-          <w:rFonts w:ascii="Consolas" w:eastAsia="Times New Roman" w:hAnsi="Consolas" w:cs="Times New Roman"/>
-          <w:sz w:val="21"/>
-          <w:szCs w:val="21"/>
-          <w:lang w:eastAsia="en-IN"/>
-        </w:rPr>
-        <w:t>res.json</w:t>
-      </w:r>
-      <w:proofErr w:type="spellEnd"/>
-      <w:proofErr w:type="gramEnd"/>
-      <w:r>
-        <w:rPr>
-          <w:rFonts w:ascii="Consolas" w:eastAsia="Times New Roman" w:hAnsi="Consolas" w:cs="Times New Roman"/>
-          <w:sz w:val="21"/>
-          <w:szCs w:val="21"/>
-          <w:lang w:eastAsia="en-IN"/>
-        </w:rPr>
-        <w:t>({  data:[]   })</w:t>
+      <w:r>
+        <w:rPr>
+          <w:rFonts w:ascii="Consolas" w:eastAsia="Times New Roman" w:hAnsi="Consolas" w:cs="Times New Roman"/>
+          <w:sz w:val="21"/>
+          <w:szCs w:val="21"/>
+          <w:lang w:eastAsia="en-IN"/>
+        </w:rPr>
+        <w:t>res.json({  data:[]   })</w:t>
       </w:r>
     </w:p>
     <w:p>
@@ -73,66 +55,19 @@
         </w:rPr>
       </w:pPr>
       <w:r>
-        <w:t xml:space="preserve">where data is the empty </w:t>
-      </w:r>
-      <w:proofErr w:type="gramStart"/>
-      <w:r>
-        <w:t>array ,</w:t>
-      </w:r>
-      <w:proofErr w:type="gramEnd"/>
-      <w:r>
-        <w:t xml:space="preserve"> don’t just write </w:t>
-      </w:r>
-      <w:proofErr w:type="spellStart"/>
-      <w:r>
-        <w:t>res.json</w:t>
-      </w:r>
-      <w:proofErr w:type="spellEnd"/>
-      <w:r>
-        <w:t>({}) , we have to give name of array too and now to access it in script.js file:</w:t>
+        <w:t>where data is the empty array , don’t just write res.json({}) , we have to give name of array too and now to access it in script.js file:</w:t>
       </w:r>
       <w:r>
         <w:br/>
       </w:r>
-      <w:proofErr w:type="spellStart"/>
-      <w:r>
-        <w:rPr>
-          <w:rFonts w:ascii="Consolas" w:eastAsia="Times New Roman" w:hAnsi="Consolas" w:cs="Times New Roman"/>
-          <w:sz w:val="21"/>
-          <w:szCs w:val="21"/>
-          <w:lang w:eastAsia="en-IN"/>
-        </w:rPr>
-        <w:t>const</w:t>
-      </w:r>
-      <w:proofErr w:type="spellEnd"/>
-      <w:r>
-        <w:rPr>
-          <w:rFonts w:ascii="Consolas" w:eastAsia="Times New Roman" w:hAnsi="Consolas" w:cs="Times New Roman"/>
-          <w:sz w:val="21"/>
-          <w:szCs w:val="21"/>
-          <w:lang w:eastAsia="en-IN"/>
-        </w:rPr>
-        <w:t xml:space="preserve"> data = await </w:t>
-      </w:r>
-      <w:proofErr w:type="spellStart"/>
-      <w:r>
-        <w:rPr>
-          <w:rFonts w:ascii="Consolas" w:eastAsia="Times New Roman" w:hAnsi="Consolas" w:cs="Times New Roman"/>
-          <w:sz w:val="21"/>
-          <w:szCs w:val="21"/>
-          <w:lang w:eastAsia="en-IN"/>
-        </w:rPr>
-        <w:t>response.json</w:t>
-      </w:r>
-      <w:proofErr w:type="spellEnd"/>
-      <w:r>
-        <w:rPr>
-          <w:rFonts w:ascii="Consolas" w:eastAsia="Times New Roman" w:hAnsi="Consolas" w:cs="Times New Roman"/>
-          <w:sz w:val="21"/>
-          <w:szCs w:val="21"/>
-          <w:lang w:eastAsia="en-IN"/>
-        </w:rPr>
-        <w:t>();</w:t>
+      <w:r>
+        <w:rPr>
+          <w:rFonts w:ascii="Consolas" w:eastAsia="Times New Roman" w:hAnsi="Consolas" w:cs="Times New Roman"/>
+          <w:sz w:val="21"/>
+          <w:szCs w:val="21"/>
+          <w:lang w:eastAsia="en-IN"/>
+        </w:rPr>
+        <w:t>const data = await response.json();</w:t>
       </w:r>
     </w:p>
     <w:p>
@@ -146,27 +81,14 @@
           <w:lang w:eastAsia="en-IN"/>
         </w:rPr>
       </w:pPr>
-      <w:proofErr w:type="spellStart"/>
-      <w:proofErr w:type="gramStart"/>
-      <w:r>
-        <w:rPr>
-          <w:rFonts w:ascii="Consolas" w:eastAsia="Times New Roman" w:hAnsi="Consolas" w:cs="Times New Roman"/>
-          <w:sz w:val="21"/>
-          <w:szCs w:val="21"/>
-          <w:lang w:eastAsia="en-IN"/>
-        </w:rPr>
-        <w:t>ie</w:t>
-      </w:r>
-      <w:proofErr w:type="spellEnd"/>
-      <w:proofErr w:type="gramEnd"/>
-      <w:r>
-        <w:rPr>
-          <w:rFonts w:ascii="Consolas" w:eastAsia="Times New Roman" w:hAnsi="Consolas" w:cs="Times New Roman"/>
-          <w:sz w:val="21"/>
-          <w:szCs w:val="21"/>
-          <w:lang w:eastAsia="en-IN"/>
-        </w:rPr>
-        <w:t xml:space="preserve"> we are storing the json response from the server in variable ‘data’</w:t>
+      <w:r>
+        <w:rPr>
+          <w:rFonts w:ascii="Consolas" w:eastAsia="Times New Roman" w:hAnsi="Consolas" w:cs="Times New Roman"/>
+          <w:sz w:val="21"/>
+          <w:szCs w:val="21"/>
+          <w:lang w:eastAsia="en-IN"/>
+        </w:rPr>
+        <w:t>ie we are storing the json response from the server in variable ‘data’</w:t>
       </w:r>
     </w:p>
     <w:p>
@@ -197,54 +119,14 @@
         </w:rPr>
         <w:t xml:space="preserve"> </w:t>
       </w:r>
-      <w:proofErr w:type="spellStart"/>
-      <w:r>
-        <w:rPr>
-          <w:rFonts w:ascii="Consolas" w:eastAsia="Times New Roman" w:hAnsi="Consolas" w:cs="Times New Roman"/>
-          <w:sz w:val="21"/>
-          <w:szCs w:val="21"/>
-          <w:lang w:eastAsia="en-IN"/>
-        </w:rPr>
-        <w:t>data.</w:t>
-      </w:r>
-      <w:proofErr w:type="gramStart"/>
-      <w:r>
-        <w:rPr>
-          <w:rFonts w:ascii="Consolas" w:eastAsia="Times New Roman" w:hAnsi="Consolas" w:cs="Times New Roman"/>
-          <w:sz w:val="21"/>
-          <w:szCs w:val="21"/>
-          <w:lang w:eastAsia="en-IN"/>
-        </w:rPr>
-        <w:t>data</w:t>
-      </w:r>
-      <w:proofErr w:type="spellEnd"/>
-      <w:r>
-        <w:rPr>
-          <w:rFonts w:ascii="Consolas" w:eastAsia="Times New Roman" w:hAnsi="Consolas" w:cs="Times New Roman"/>
-          <w:sz w:val="21"/>
-          <w:szCs w:val="21"/>
-          <w:lang w:eastAsia="en-IN"/>
-        </w:rPr>
-        <w:t>.</w:t>
-      </w:r>
-      <w:r>
-        <w:rPr>
-          <w:rFonts w:ascii="Consolas" w:eastAsia="Times New Roman" w:hAnsi="Consolas" w:cs="Times New Roman"/>
-          <w:sz w:val="21"/>
-          <w:szCs w:val="21"/>
-          <w:lang w:eastAsia="en-IN"/>
-        </w:rPr>
-        <w:t>(</w:t>
-      </w:r>
-      <w:proofErr w:type="gramEnd"/>
-      <w:r>
-        <w:rPr>
-          <w:rFonts w:ascii="Consolas" w:eastAsia="Times New Roman" w:hAnsi="Consolas" w:cs="Times New Roman"/>
-          <w:sz w:val="21"/>
-          <w:szCs w:val="21"/>
-          <w:lang w:eastAsia="en-IN"/>
-        </w:rPr>
-        <w:t>…) as array name is data.</w:t>
+      <w:r>
+        <w:rPr>
+          <w:rFonts w:ascii="Consolas" w:eastAsia="Times New Roman" w:hAnsi="Consolas" w:cs="Times New Roman"/>
+          <w:sz w:val="21"/>
+          <w:szCs w:val="21"/>
+          <w:lang w:eastAsia="en-IN"/>
+        </w:rPr>
+        <w:t>data.data.(…) as array name is data.</w:t>
       </w:r>
     </w:p>
     <w:p>
@@ -256,39 +138,15 @@
         </w:numPr>
       </w:pPr>
       <w:r>
-        <w:t xml:space="preserve">The flow of data between </w:t>
-      </w:r>
-      <w:proofErr w:type="gramStart"/>
-      <w:r>
-        <w:t>script.js ,</w:t>
-      </w:r>
-      <w:proofErr w:type="gramEnd"/>
-      <w:r>
-        <w:t xml:space="preserve"> app.js and index.html file is:</w:t>
-      </w:r>
-    </w:p>
-    <w:p>
-      <w:pPr>
-        <w:pStyle w:val="ListParagraph"/>
-      </w:pPr>
-      <w:r>
-        <w:t xml:space="preserve">First we send POST </w:t>
-      </w:r>
-      <w:proofErr w:type="spellStart"/>
-      <w:r>
-        <w:t>req</w:t>
-      </w:r>
-      <w:proofErr w:type="spellEnd"/>
-      <w:r>
-        <w:t xml:space="preserve"> by submitting the form (which will send the post request on the link /search) then that </w:t>
-      </w:r>
-      <w:proofErr w:type="spellStart"/>
-      <w:r>
-        <w:t>req</w:t>
-      </w:r>
-      <w:proofErr w:type="spellEnd"/>
-      <w:r>
-        <w:t xml:space="preserve"> is received by </w:t>
+        <w:t>The flow of data between script.js , app.js and index.html file is:</w:t>
+      </w:r>
+    </w:p>
+    <w:p>
+      <w:pPr>
+        <w:pStyle w:val="ListParagraph"/>
+      </w:pPr>
+      <w:r>
+        <w:t xml:space="preserve">First we send POST req by submitting the form (which will send the post request on the link /search) then that req is received by </w:t>
       </w:r>
       <w:r>
         <w:t>script</w:t>
@@ -297,24 +155,13 @@
         <w:t xml:space="preserve">.js first, now after that we </w:t>
       </w:r>
       <w:r>
-        <w:t xml:space="preserve">use </w:t>
-      </w:r>
-      <w:proofErr w:type="gramStart"/>
-      <w:r>
-        <w:t>fetch(</w:t>
-      </w:r>
-      <w:proofErr w:type="gramEnd"/>
-      <w:r>
-        <w:t xml:space="preserve">) function  which sends the data entered by user to server (app.js) and in it we </w:t>
+        <w:t xml:space="preserve">use fetch() function  which sends the data entered by user to server (app.js) and in it we </w:t>
       </w:r>
       <w:r>
         <w:t xml:space="preserve">search our data in our </w:t>
       </w:r>
       <w:r>
-        <w:t>created</w:t>
-      </w:r>
-      <w:r>
-        <w:t xml:space="preserve"> </w:t>
+        <w:t xml:space="preserve">created </w:t>
       </w:r>
       <w:r>
         <w:t xml:space="preserve">database, then as per its result we send </w:t>
@@ -335,15 +182,7 @@
         </w:numPr>
       </w:pPr>
       <w:r>
-        <w:t xml:space="preserve">In script.js file we use </w:t>
-      </w:r>
-      <w:proofErr w:type="gramStart"/>
-      <w:r>
-        <w:t>fetch(</w:t>
-      </w:r>
-      <w:proofErr w:type="gramEnd"/>
-      <w:r>
-        <w:t xml:space="preserve">) function which returns promise =&gt; this actually </w:t>
+        <w:t xml:space="preserve">In script.js file we use fetch() function which returns promise =&gt; this actually </w:t>
       </w:r>
       <w:r>
         <w:t>sends</w:t>
@@ -366,15 +205,7 @@
         <w:pStyle w:val="ListParagraph"/>
       </w:pPr>
       <w:r>
-        <w:t xml:space="preserve">In case if we don’t use script.js in HTML then our browser automatically handles the POST </w:t>
-      </w:r>
-      <w:proofErr w:type="spellStart"/>
-      <w:r>
-        <w:t>req</w:t>
-      </w:r>
-      <w:proofErr w:type="spellEnd"/>
-      <w:r>
-        <w:t xml:space="preserve"> by directly sending data to server (app.js) </w:t>
+        <w:t xml:space="preserve">In case if we don’t use script.js in HTML then our browser automatically handles the POST req by directly sending data to server (app.js) </w:t>
       </w:r>
     </w:p>
     <w:p>
@@ -386,23 +217,7 @@
         </w:numPr>
       </w:pPr>
       <w:r>
-        <w:t>When we define our models then its not compulsory to declare all fields present in our database in Schema, instead we can define on our own (</w:t>
-      </w:r>
-      <w:proofErr w:type="spellStart"/>
-      <w:r>
-        <w:t>eg</w:t>
-      </w:r>
-      <w:proofErr w:type="spellEnd"/>
-      <w:r>
-        <w:t xml:space="preserve">: There is no </w:t>
-      </w:r>
-      <w:proofErr w:type="spellStart"/>
-      <w:r>
-        <w:t>AdvRollNo</w:t>
-      </w:r>
-      <w:proofErr w:type="spellEnd"/>
-      <w:r>
-        <w:t xml:space="preserve"> field in Schema of ranks.js, similarly there is no SL. No. in branchcode.js)</w:t>
+        <w:t>When we define our models then its not compulsory to declare all fields present in our database in Schema, instead we can define on our own (eg: There is no AdvRollNo field in Schema of ranks.js, similarly there is no SL. No. in branchcode.js)</w:t>
       </w:r>
     </w:p>
     <w:p>
@@ -434,15 +249,7 @@
         </w:numPr>
       </w:pPr>
       <w:r>
-        <w:t xml:space="preserve">Array </w:t>
-      </w:r>
-      <w:proofErr w:type="spellStart"/>
-      <w:r>
-        <w:t>jsonFiles</w:t>
-      </w:r>
-      <w:proofErr w:type="spellEnd"/>
-      <w:r>
-        <w:t xml:space="preserve"> does not contain string data instead we have declared directly</w:t>
+        <w:t>Array jsonFiles does not contain string data instead we have declared directly</w:t>
       </w:r>
     </w:p>
     <w:p>
@@ -453,13 +260,8 @@
           <w:numId w:val="2"/>
         </w:numPr>
       </w:pPr>
-      <w:proofErr w:type="spellStart"/>
-      <w:r>
-        <w:t>MongoClient</w:t>
-      </w:r>
-      <w:proofErr w:type="spellEnd"/>
-      <w:r>
-        <w:t xml:space="preserve"> function is required so as to import the json data into MongoDB</w:t>
+      <w:r>
+        <w:t>MongoClient function is required so as to import the json data into MongoDB</w:t>
       </w:r>
     </w:p>
     <w:p>
@@ -471,63 +273,10 @@
         </w:numPr>
       </w:pPr>
       <w:r>
-        <w:t xml:space="preserve">In </w:t>
-      </w:r>
-      <w:proofErr w:type="spellStart"/>
-      <w:proofErr w:type="gramStart"/>
-      <w:r>
-        <w:t>importData</w:t>
-      </w:r>
-      <w:proofErr w:type="spellEnd"/>
-      <w:r>
-        <w:t>(</w:t>
-      </w:r>
-      <w:proofErr w:type="gramEnd"/>
-      <w:r>
-        <w:t xml:space="preserve">) function we first </w:t>
-      </w:r>
-      <w:r>
-        <w:t xml:space="preserve">initialise the </w:t>
-      </w:r>
-      <w:proofErr w:type="spellStart"/>
-      <w:r>
-        <w:t>dbName</w:t>
-      </w:r>
-      <w:proofErr w:type="spellEnd"/>
-      <w:r>
-        <w:t xml:space="preserve"> and </w:t>
-      </w:r>
-      <w:proofErr w:type="spellStart"/>
-      <w:r>
-        <w:t>collectionName</w:t>
-      </w:r>
-      <w:proofErr w:type="spellEnd"/>
-      <w:r>
-        <w:t xml:space="preserve"> so as to connect to our required database. Then to read the contents of JSON file we use </w:t>
-      </w:r>
-      <w:proofErr w:type="spellStart"/>
-      <w:r>
-        <w:t>JSON.parse</w:t>
-      </w:r>
-      <w:proofErr w:type="spellEnd"/>
-      <w:r>
-        <w:t xml:space="preserve">() function and hence </w:t>
-      </w:r>
-      <w:proofErr w:type="spellStart"/>
-      <w:r>
-        <w:t>jsonData</w:t>
-      </w:r>
-      <w:proofErr w:type="spellEnd"/>
-      <w:r>
-        <w:t xml:space="preserve"> contains whole of JSON data of that file. Then we </w:t>
-      </w:r>
-      <w:proofErr w:type="gramStart"/>
-      <w:r>
-        <w:t>use .map</w:t>
-      </w:r>
-      <w:proofErr w:type="gramEnd"/>
-      <w:r>
-        <w:t xml:space="preserve">() which adds two other fields to whole data and then </w:t>
+        <w:t xml:space="preserve">In importData() function we first </w:t>
+      </w:r>
+      <w:r>
+        <w:t xml:space="preserve">initialise the dbName and collectionName so as to connect to our required database. Then to read the contents of JSON file we use JSON.parse() function and hence jsonData contains whole of JSON data of that file. Then we use .map() which adds two other fields to whole data and then </w:t>
       </w:r>
       <w:r>
         <w:t xml:space="preserve">another </w:t>
@@ -539,31 +288,7 @@
         <w:t>map()</w:t>
       </w:r>
       <w:r>
-        <w:t xml:space="preserve"> excludes the field named ‘</w:t>
-      </w:r>
-      <w:proofErr w:type="spellStart"/>
-      <w:r>
-        <w:t>AdvRollNo</w:t>
-      </w:r>
-      <w:proofErr w:type="spellEnd"/>
-      <w:r>
-        <w:t xml:space="preserve">’. (These are just array methods as </w:t>
-      </w:r>
-      <w:proofErr w:type="spellStart"/>
-      <w:r>
-        <w:t>jsonData</w:t>
-      </w:r>
-      <w:proofErr w:type="spellEnd"/>
-      <w:r>
-        <w:t xml:space="preserve"> is an array). Now the collection variable actually contains function we need for CRUD. </w:t>
-      </w:r>
-      <w:proofErr w:type="gramStart"/>
-      <w:r>
-        <w:t>So</w:t>
-      </w:r>
-      <w:proofErr w:type="gramEnd"/>
-      <w:r>
-        <w:t xml:space="preserve"> we then just inserted whole pre-processed data in our Database.</w:t>
+        <w:t xml:space="preserve"> excludes the field named ‘AdvRollNo’. (These are just array methods as jsonData is an array). Now the collection variable actually contains function we need for CRUD. So we then just inserted whole pre-processed data in our Database.</w:t>
       </w:r>
     </w:p>
     <w:p>
@@ -575,49 +300,7 @@
         </w:numPr>
       </w:pPr>
       <w:r>
-        <w:t xml:space="preserve">Carefully note how the collection variable is made, we first used </w:t>
-      </w:r>
-      <w:proofErr w:type="spellStart"/>
-      <w:r>
-        <w:t>db</w:t>
-      </w:r>
-      <w:proofErr w:type="spellEnd"/>
-      <w:r>
-        <w:t xml:space="preserve"> = </w:t>
-      </w:r>
-      <w:proofErr w:type="spellStart"/>
-      <w:r>
-        <w:t>client.db</w:t>
-      </w:r>
-      <w:proofErr w:type="spellEnd"/>
-      <w:r>
-        <w:t>(</w:t>
-      </w:r>
-      <w:proofErr w:type="spellStart"/>
-      <w:r>
-        <w:t>dbName</w:t>
-      </w:r>
-      <w:proofErr w:type="spellEnd"/>
-      <w:r>
-        <w:t xml:space="preserve">) and then </w:t>
-      </w:r>
-      <w:proofErr w:type="spellStart"/>
-      <w:proofErr w:type="gramStart"/>
-      <w:r>
-        <w:t>db.collection</w:t>
-      </w:r>
-      <w:proofErr w:type="spellEnd"/>
-      <w:proofErr w:type="gramEnd"/>
-      <w:r>
-        <w:t>(</w:t>
-      </w:r>
-      <w:proofErr w:type="spellStart"/>
-      <w:r>
-        <w:t>coll</w:t>
-      </w:r>
-      <w:proofErr w:type="spellEnd"/>
-      <w:r>
-        <w:t>..Name)</w:t>
+        <w:t>Carefully note how the collection variable is made, we first used db = client.db(dbName) and then db.collection(coll..Name)</w:t>
       </w:r>
     </w:p>
     <w:p>
@@ -645,47 +328,14 @@
           <w:lang w:eastAsia="en-IN"/>
         </w:rPr>
       </w:pPr>
-      <w:proofErr w:type="spellStart"/>
-      <w:proofErr w:type="gramStart"/>
-      <w:r>
-        <w:rPr>
-          <w:rFonts w:ascii="Consolas" w:eastAsia="Times New Roman" w:hAnsi="Consolas" w:cs="Times New Roman"/>
-          <w:sz w:val="21"/>
-          <w:szCs w:val="21"/>
-          <w:lang w:eastAsia="en-IN"/>
-        </w:rPr>
-        <w:t>new_jsonData.map</w:t>
-      </w:r>
-      <w:proofErr w:type="spellEnd"/>
-      <w:r>
-        <w:rPr>
-          <w:rFonts w:ascii="Consolas" w:eastAsia="Times New Roman" w:hAnsi="Consolas" w:cs="Times New Roman"/>
-          <w:sz w:val="21"/>
-          <w:szCs w:val="21"/>
-          <w:lang w:eastAsia="en-IN"/>
-        </w:rPr>
-        <w:t>(</w:t>
-      </w:r>
-      <w:proofErr w:type="spellStart"/>
-      <w:proofErr w:type="gramEnd"/>
-      <w:r>
-        <w:rPr>
-          <w:rFonts w:ascii="Consolas" w:eastAsia="Times New Roman" w:hAnsi="Consolas" w:cs="Times New Roman"/>
-          <w:sz w:val="21"/>
-          <w:szCs w:val="21"/>
-          <w:lang w:eastAsia="en-IN"/>
-        </w:rPr>
-        <w:t>obj</w:t>
-      </w:r>
-      <w:proofErr w:type="spellEnd"/>
-      <w:r>
-        <w:rPr>
-          <w:rFonts w:ascii="Consolas" w:eastAsia="Times New Roman" w:hAnsi="Consolas" w:cs="Times New Roman"/>
-          <w:sz w:val="21"/>
-          <w:szCs w:val="21"/>
-          <w:lang w:eastAsia="en-IN"/>
-        </w:rPr>
-        <w:t xml:space="preserve"> =&gt; {</w:t>
+      <w:r>
+        <w:rPr>
+          <w:rFonts w:ascii="Consolas" w:eastAsia="Times New Roman" w:hAnsi="Consolas" w:cs="Times New Roman"/>
+          <w:sz w:val="21"/>
+          <w:szCs w:val="21"/>
+          <w:lang w:eastAsia="en-IN"/>
+        </w:rPr>
+        <w:t>new_jsonData.map(obj =&gt; {</w:t>
       </w:r>
     </w:p>
     <w:p>
@@ -708,78 +358,7 @@
           <w:szCs w:val="21"/>
           <w:lang w:eastAsia="en-IN"/>
         </w:rPr>
-        <w:t xml:space="preserve">                </w:t>
-      </w:r>
-      <w:proofErr w:type="spellStart"/>
-      <w:r>
-        <w:rPr>
-          <w:rFonts w:ascii="Consolas" w:eastAsia="Times New Roman" w:hAnsi="Consolas" w:cs="Times New Roman"/>
-          <w:sz w:val="21"/>
-          <w:szCs w:val="21"/>
-          <w:lang w:eastAsia="en-IN"/>
-        </w:rPr>
-        <w:t>const</w:t>
-      </w:r>
-      <w:proofErr w:type="spellEnd"/>
-      <w:r>
-        <w:rPr>
-          <w:rFonts w:ascii="Consolas" w:eastAsia="Times New Roman" w:hAnsi="Consolas" w:cs="Times New Roman"/>
-          <w:sz w:val="21"/>
-          <w:szCs w:val="21"/>
-          <w:lang w:eastAsia="en-IN"/>
-        </w:rPr>
-        <w:t xml:space="preserve"> </w:t>
-      </w:r>
-      <w:proofErr w:type="gramStart"/>
-      <w:r>
-        <w:rPr>
-          <w:rFonts w:ascii="Consolas" w:eastAsia="Times New Roman" w:hAnsi="Consolas" w:cs="Times New Roman"/>
-          <w:sz w:val="21"/>
-          <w:szCs w:val="21"/>
-          <w:lang w:eastAsia="en-IN"/>
-        </w:rPr>
-        <w:t>{ "</w:t>
-      </w:r>
-      <w:proofErr w:type="spellStart"/>
-      <w:proofErr w:type="gramEnd"/>
-      <w:r>
-        <w:rPr>
-          <w:rFonts w:ascii="Consolas" w:eastAsia="Times New Roman" w:hAnsi="Consolas" w:cs="Times New Roman"/>
-          <w:sz w:val="21"/>
-          <w:szCs w:val="21"/>
-          <w:lang w:eastAsia="en-IN"/>
-        </w:rPr>
-        <w:t>AdvRollNo</w:t>
-      </w:r>
-      <w:proofErr w:type="spellEnd"/>
-      <w:r>
-        <w:rPr>
-          <w:rFonts w:ascii="Consolas" w:eastAsia="Times New Roman" w:hAnsi="Consolas" w:cs="Times New Roman"/>
-          <w:sz w:val="21"/>
-          <w:szCs w:val="21"/>
-          <w:lang w:eastAsia="en-IN"/>
-        </w:rPr>
-        <w:t xml:space="preserve">": _, ...rest } = </w:t>
-      </w:r>
-      <w:proofErr w:type="spellStart"/>
-      <w:r>
-        <w:rPr>
-          <w:rFonts w:ascii="Consolas" w:eastAsia="Times New Roman" w:hAnsi="Consolas" w:cs="Times New Roman"/>
-          <w:sz w:val="21"/>
-          <w:szCs w:val="21"/>
-          <w:lang w:eastAsia="en-IN"/>
-        </w:rPr>
-        <w:t>obj</w:t>
-      </w:r>
-      <w:proofErr w:type="spellEnd"/>
-      <w:r>
-        <w:rPr>
-          <w:rFonts w:ascii="Consolas" w:eastAsia="Times New Roman" w:hAnsi="Consolas" w:cs="Times New Roman"/>
-          <w:sz w:val="21"/>
-          <w:szCs w:val="21"/>
-          <w:lang w:eastAsia="en-IN"/>
-        </w:rPr>
-        <w:t xml:space="preserve">; </w:t>
+        <w:t xml:space="preserve">                const { "AdvRollNo": _, ...rest } = obj; </w:t>
       </w:r>
     </w:p>
     <w:p>
@@ -862,98 +441,7 @@
           <w:szCs w:val="21"/>
           <w:lang w:eastAsia="en-IN"/>
         </w:rPr>
-        <w:t>Here it means that we stored the value of key ‘</w:t>
-      </w:r>
-      <w:proofErr w:type="spellStart"/>
-      <w:r>
-        <w:rPr>
-          <w:rFonts w:ascii="Consolas" w:eastAsia="Times New Roman" w:hAnsi="Consolas" w:cs="Times New Roman"/>
-          <w:sz w:val="21"/>
-          <w:szCs w:val="21"/>
-          <w:lang w:eastAsia="en-IN"/>
-        </w:rPr>
-        <w:t>AdvRollNo</w:t>
-      </w:r>
-      <w:proofErr w:type="spellEnd"/>
-      <w:r>
-        <w:rPr>
-          <w:rFonts w:ascii="Consolas" w:eastAsia="Times New Roman" w:hAnsi="Consolas" w:cs="Times New Roman"/>
-          <w:sz w:val="21"/>
-          <w:szCs w:val="21"/>
-          <w:lang w:eastAsia="en-IN"/>
-        </w:rPr>
-        <w:t xml:space="preserve">’ into _ so that we could never use it and …rest takes all keys other than </w:t>
-      </w:r>
-      <w:proofErr w:type="spellStart"/>
-      <w:proofErr w:type="gramStart"/>
-      <w:r>
-        <w:rPr>
-          <w:rFonts w:ascii="Consolas" w:eastAsia="Times New Roman" w:hAnsi="Consolas" w:cs="Times New Roman"/>
-          <w:sz w:val="21"/>
-          <w:szCs w:val="21"/>
-          <w:lang w:eastAsia="en-IN"/>
-        </w:rPr>
-        <w:t>AdvRollNo</w:t>
-      </w:r>
-      <w:proofErr w:type="spellEnd"/>
-      <w:r>
-        <w:rPr>
-          <w:rFonts w:ascii="Consolas" w:eastAsia="Times New Roman" w:hAnsi="Consolas" w:cs="Times New Roman"/>
-          <w:sz w:val="21"/>
-          <w:szCs w:val="21"/>
-          <w:lang w:eastAsia="en-IN"/>
-        </w:rPr>
-        <w:t xml:space="preserve"> ,</w:t>
-      </w:r>
-      <w:proofErr w:type="gramEnd"/>
-      <w:r>
-        <w:rPr>
-          <w:rFonts w:ascii="Consolas" w:eastAsia="Times New Roman" w:hAnsi="Consolas" w:cs="Times New Roman"/>
-          <w:sz w:val="21"/>
-          <w:szCs w:val="21"/>
-          <w:lang w:eastAsia="en-IN"/>
-        </w:rPr>
-        <w:t xml:space="preserve"> this is how we can </w:t>
-      </w:r>
-      <w:proofErr w:type="spellStart"/>
-      <w:r>
-        <w:rPr>
-          <w:rFonts w:ascii="Consolas" w:eastAsia="Times New Roman" w:hAnsi="Consolas" w:cs="Times New Roman"/>
-          <w:sz w:val="21"/>
-          <w:szCs w:val="21"/>
-          <w:lang w:eastAsia="en-IN"/>
-        </w:rPr>
-        <w:t>destructure</w:t>
-      </w:r>
-      <w:proofErr w:type="spellEnd"/>
-      <w:r>
-        <w:rPr>
-          <w:rFonts w:ascii="Consolas" w:eastAsia="Times New Roman" w:hAnsi="Consolas" w:cs="Times New Roman"/>
-          <w:sz w:val="21"/>
-          <w:szCs w:val="21"/>
-          <w:lang w:eastAsia="en-IN"/>
-        </w:rPr>
-        <w:t xml:space="preserve"> our ‘</w:t>
-      </w:r>
-      <w:proofErr w:type="spellStart"/>
-      <w:r>
-        <w:rPr>
-          <w:rFonts w:ascii="Consolas" w:eastAsia="Times New Roman" w:hAnsi="Consolas" w:cs="Times New Roman"/>
-          <w:sz w:val="21"/>
-          <w:szCs w:val="21"/>
-          <w:lang w:eastAsia="en-IN"/>
-        </w:rPr>
-        <w:t>obj</w:t>
-      </w:r>
-      <w:proofErr w:type="spellEnd"/>
-      <w:r>
-        <w:rPr>
-          <w:rFonts w:ascii="Consolas" w:eastAsia="Times New Roman" w:hAnsi="Consolas" w:cs="Times New Roman"/>
-          <w:sz w:val="21"/>
-          <w:szCs w:val="21"/>
-          <w:lang w:eastAsia="en-IN"/>
-        </w:rPr>
-        <w:t xml:space="preserve">’ variable and then we are just returning the rest part. </w:t>
+        <w:t xml:space="preserve">Here it means that we stored the value of key ‘AdvRollNo’ into _ so that we could never use it and …rest takes all keys other than AdvRollNo , this is how we can destructure our ‘obj’ variable and then we are just returning the rest part. </w:t>
       </w:r>
     </w:p>
     <w:p>
@@ -1003,7 +491,6 @@
           <w:lang w:eastAsia="en-IN"/>
         </w:rPr>
       </w:pPr>
-      <w:proofErr w:type="spellStart"/>
       <w:r>
         <w:rPr>
           <w:rFonts w:ascii="Consolas" w:eastAsia="Times New Roman" w:hAnsi="Consolas" w:cs="Times New Roman"/>
@@ -1012,130 +499,7 @@
           <w:szCs w:val="21"/>
           <w:lang w:eastAsia="en-IN"/>
         </w:rPr>
-        <w:t>const</w:t>
-      </w:r>
-      <w:proofErr w:type="spellEnd"/>
-      <w:r>
-        <w:rPr>
-          <w:rFonts w:ascii="Consolas" w:eastAsia="Times New Roman" w:hAnsi="Consolas" w:cs="Times New Roman"/>
-          <w:color w:val="6A9955"/>
-          <w:sz w:val="21"/>
-          <w:szCs w:val="21"/>
-          <w:lang w:eastAsia="en-IN"/>
-        </w:rPr>
-        <w:t xml:space="preserve"> </w:t>
-      </w:r>
-      <w:proofErr w:type="spellStart"/>
-      <w:r>
-        <w:rPr>
-          <w:rFonts w:ascii="Consolas" w:eastAsia="Times New Roman" w:hAnsi="Consolas" w:cs="Times New Roman"/>
-          <w:color w:val="6A9955"/>
-          <w:sz w:val="21"/>
-          <w:szCs w:val="21"/>
-          <w:lang w:eastAsia="en-IN"/>
-        </w:rPr>
-        <w:t>filteredData</w:t>
-      </w:r>
-      <w:proofErr w:type="spellEnd"/>
-      <w:r>
-        <w:rPr>
-          <w:rFonts w:ascii="Consolas" w:eastAsia="Times New Roman" w:hAnsi="Consolas" w:cs="Times New Roman"/>
-          <w:color w:val="6A9955"/>
-          <w:sz w:val="21"/>
-          <w:szCs w:val="21"/>
-          <w:lang w:eastAsia="en-IN"/>
-        </w:rPr>
-        <w:t xml:space="preserve"> = </w:t>
-      </w:r>
-      <w:proofErr w:type="spellStart"/>
-      <w:r>
-        <w:rPr>
-          <w:rFonts w:ascii="Consolas" w:eastAsia="Times New Roman" w:hAnsi="Consolas" w:cs="Times New Roman"/>
-          <w:color w:val="6A9955"/>
-          <w:sz w:val="21"/>
-          <w:szCs w:val="21"/>
-          <w:lang w:eastAsia="en-IN"/>
-        </w:rPr>
-        <w:t>new_jsonData.filter</w:t>
-      </w:r>
-      <w:proofErr w:type="spellEnd"/>
-      <w:r>
-        <w:rPr>
-          <w:rFonts w:ascii="Consolas" w:eastAsia="Times New Roman" w:hAnsi="Consolas" w:cs="Times New Roman"/>
-          <w:color w:val="6A9955"/>
-          <w:sz w:val="21"/>
-          <w:szCs w:val="21"/>
-          <w:lang w:eastAsia="en-IN"/>
-        </w:rPr>
-        <w:t>(</w:t>
-      </w:r>
-      <w:proofErr w:type="spellStart"/>
-      <w:r>
-        <w:rPr>
-          <w:rFonts w:ascii="Consolas" w:eastAsia="Times New Roman" w:hAnsi="Consolas" w:cs="Times New Roman"/>
-          <w:color w:val="6A9955"/>
-          <w:sz w:val="21"/>
-          <w:szCs w:val="21"/>
-          <w:lang w:eastAsia="en-IN"/>
-        </w:rPr>
-        <w:t>obj</w:t>
-      </w:r>
-      <w:proofErr w:type="spellEnd"/>
-      <w:r>
-        <w:rPr>
-          <w:rFonts w:ascii="Consolas" w:eastAsia="Times New Roman" w:hAnsi="Consolas" w:cs="Times New Roman"/>
-          <w:color w:val="6A9955"/>
-          <w:sz w:val="21"/>
-          <w:szCs w:val="21"/>
-          <w:lang w:eastAsia="en-IN"/>
-        </w:rPr>
-        <w:t xml:space="preserve"> =&gt; </w:t>
-      </w:r>
-      <w:proofErr w:type="spellStart"/>
-      <w:proofErr w:type="gramStart"/>
-      <w:r>
-        <w:rPr>
-          <w:rFonts w:ascii="Consolas" w:eastAsia="Times New Roman" w:hAnsi="Consolas" w:cs="Times New Roman"/>
-          <w:color w:val="6A9955"/>
-          <w:sz w:val="21"/>
-          <w:szCs w:val="21"/>
-          <w:lang w:eastAsia="en-IN"/>
-        </w:rPr>
-        <w:t>obj.category</w:t>
-      </w:r>
-      <w:proofErr w:type="spellEnd"/>
-      <w:proofErr w:type="gramEnd"/>
-      <w:r>
-        <w:rPr>
-          <w:rFonts w:ascii="Consolas" w:eastAsia="Times New Roman" w:hAnsi="Consolas" w:cs="Times New Roman"/>
-          <w:color w:val="6A9955"/>
-          <w:sz w:val="21"/>
-          <w:szCs w:val="21"/>
-          <w:lang w:eastAsia="en-IN"/>
-        </w:rPr>
-        <w:t xml:space="preserve"> !== '</w:t>
-      </w:r>
-      <w:proofErr w:type="spellStart"/>
-      <w:r>
-        <w:rPr>
-          <w:rFonts w:ascii="Consolas" w:eastAsia="Times New Roman" w:hAnsi="Consolas" w:cs="Times New Roman"/>
-          <w:color w:val="6A9955"/>
-          <w:sz w:val="21"/>
-          <w:szCs w:val="21"/>
-          <w:lang w:eastAsia="en-IN"/>
-        </w:rPr>
-        <w:t>AdvRollNo</w:t>
-      </w:r>
-      <w:proofErr w:type="spellEnd"/>
-      <w:r>
-        <w:rPr>
-          <w:rFonts w:ascii="Consolas" w:eastAsia="Times New Roman" w:hAnsi="Consolas" w:cs="Times New Roman"/>
-          <w:color w:val="6A9955"/>
-          <w:sz w:val="21"/>
-          <w:szCs w:val="21"/>
-          <w:lang w:eastAsia="en-IN"/>
-        </w:rPr>
-        <w:t>');</w:t>
+        <w:t>const filteredData = new_jsonData.filter(obj =&gt; obj.category !== 'AdvRollNo');</w:t>
       </w:r>
     </w:p>
     <w:p>
@@ -1193,41 +557,295 @@
           <w:szCs w:val="21"/>
           <w:lang w:eastAsia="en-IN"/>
         </w:rPr>
-        <w:t xml:space="preserve">s searching all fields which have a value of </w:t>
-      </w:r>
-      <w:proofErr w:type="spellStart"/>
-      <w:r>
-        <w:rPr>
-          <w:rFonts w:ascii="Consolas" w:eastAsia="Times New Roman" w:hAnsi="Consolas" w:cs="Times New Roman"/>
-          <w:color w:val="E7E6E6" w:themeColor="background2"/>
-          <w:sz w:val="21"/>
-          <w:szCs w:val="21"/>
-          <w:lang w:eastAsia="en-IN"/>
-        </w:rPr>
-        <w:t>AdvRollNo</w:t>
-      </w:r>
-      <w:proofErr w:type="spellEnd"/>
-      <w:r>
-        <w:rPr>
-          <w:rFonts w:ascii="Consolas" w:eastAsia="Times New Roman" w:hAnsi="Consolas" w:cs="Times New Roman"/>
-          <w:color w:val="E7E6E6" w:themeColor="background2"/>
-          <w:sz w:val="21"/>
-          <w:szCs w:val="21"/>
-          <w:lang w:eastAsia="en-IN"/>
-        </w:rPr>
-        <w:t xml:space="preserve"> and excluding that document.</w:t>
-      </w:r>
-    </w:p>
-    <w:p>
-      <w:pPr>
-        <w:pStyle w:val="ListParagraph"/>
-        <w:rPr>
-          <w:rFonts w:ascii="Consolas" w:eastAsia="Times New Roman" w:hAnsi="Consolas" w:cs="Times New Roman"/>
-          <w:sz w:val="21"/>
-          <w:szCs w:val="21"/>
-          <w:lang w:eastAsia="en-IN"/>
-        </w:rPr>
-      </w:pPr>
+        <w:t>s searching all fields which have a value of AdvRollNo and excluding that document.</w:t>
+      </w:r>
+    </w:p>
+    <w:p>
+      <w:pPr>
+        <w:pStyle w:val="ListParagraph"/>
+        <w:rPr>
+          <w:rFonts w:ascii="Consolas" w:eastAsia="Times New Roman" w:hAnsi="Consolas" w:cs="Times New Roman"/>
+          <w:sz w:val="21"/>
+          <w:szCs w:val="21"/>
+          <w:lang w:eastAsia="en-IN"/>
+        </w:rPr>
+      </w:pPr>
+    </w:p>
+    <w:p>
+      <w:pPr>
+        <w:pStyle w:val="ListParagraph"/>
+        <w:numPr>
+          <w:ilvl w:val="0"/>
+          <w:numId w:val="1"/>
+        </w:numPr>
+        <w:rPr>
+          <w:rFonts w:ascii="Consolas" w:eastAsia="Times New Roman" w:hAnsi="Consolas" w:cs="Times New Roman"/>
+          <w:sz w:val="21"/>
+          <w:szCs w:val="21"/>
+          <w:lang w:eastAsia="en-IN"/>
+        </w:rPr>
+      </w:pPr>
+      <w:r>
+        <w:rPr>
+          <w:rFonts w:ascii="Consolas" w:eastAsia="Times New Roman" w:hAnsi="Consolas" w:cs="Times New Roman"/>
+          <w:sz w:val="21"/>
+          <w:szCs w:val="21"/>
+          <w:lang w:eastAsia="en-IN"/>
+        </w:rPr>
+        <w:t xml:space="preserve">Accidently inserted data of 2020 with year being 2023 then to delete it we must use mongo command shell only, Firstly use the _Id to get which element is most recent because first 4 char of id tells which is recent or old, then just find first and last id of wrongly inserted elements and use code:    </w:t>
+      </w:r>
+    </w:p>
+    <w:p>
+      <w:pPr>
+        <w:pStyle w:val="HTMLPreformatted"/>
+        <w:shd w:val="clear" w:color="auto" w:fill="112733"/>
+        <w:rPr>
+          <w:rFonts w:ascii="inherit" w:hAnsi="inherit"/>
+          <w:color w:val="F9FBFA"/>
+        </w:rPr>
+      </w:pPr>
+      <w:r>
+        <w:rPr>
+          <w:rFonts w:ascii="inherit" w:hAnsi="inherit"/>
+          <w:color w:val="F9FBFA"/>
+        </w:rPr>
+        <w:t>db.ranks.deleteMany({</w:t>
+      </w:r>
+    </w:p>
+    <w:p>
+      <w:pPr>
+        <w:shd w:val="clear" w:color="auto" w:fill="112733"/>
+        <w:tabs>
+          <w:tab w:val="left" w:pos="916"/>
+          <w:tab w:val="left" w:pos="1832"/>
+          <w:tab w:val="left" w:pos="2748"/>
+          <w:tab w:val="left" w:pos="3664"/>
+          <w:tab w:val="left" w:pos="4580"/>
+          <w:tab w:val="left" w:pos="5496"/>
+          <w:tab w:val="left" w:pos="6412"/>
+          <w:tab w:val="left" w:pos="7328"/>
+          <w:tab w:val="left" w:pos="8244"/>
+          <w:tab w:val="left" w:pos="9160"/>
+          <w:tab w:val="left" w:pos="10076"/>
+          <w:tab w:val="left" w:pos="10992"/>
+          <w:tab w:val="left" w:pos="11908"/>
+          <w:tab w:val="left" w:pos="12824"/>
+          <w:tab w:val="left" w:pos="13740"/>
+          <w:tab w:val="left" w:pos="14656"/>
+        </w:tabs>
+        <w:spacing w:after="0" w:line="240" w:lineRule="auto"/>
+        <w:rPr>
+          <w:rFonts w:ascii="inherit" w:eastAsia="Times New Roman" w:hAnsi="inherit" w:cs="Courier New"/>
+          <w:color w:val="F9FBFA"/>
+          <w:sz w:val="20"/>
+          <w:szCs w:val="20"/>
+          <w:lang w:eastAsia="en-IN"/>
+        </w:rPr>
+      </w:pPr>
+      <w:r>
+        <w:rPr>
+          <w:rFonts w:ascii="inherit" w:eastAsia="Times New Roman" w:hAnsi="inherit" w:cs="Courier New"/>
+          <w:color w:val="F9FBFA"/>
+          <w:sz w:val="20"/>
+          <w:szCs w:val="20"/>
+          <w:lang w:eastAsia="en-IN"/>
+        </w:rPr>
+        <w:t xml:space="preserve">  _id: {</w:t>
+      </w:r>
+    </w:p>
+    <w:p>
+      <w:pPr>
+        <w:shd w:val="clear" w:color="auto" w:fill="112733"/>
+        <w:tabs>
+          <w:tab w:val="left" w:pos="916"/>
+          <w:tab w:val="left" w:pos="1832"/>
+          <w:tab w:val="left" w:pos="2748"/>
+          <w:tab w:val="left" w:pos="3664"/>
+          <w:tab w:val="left" w:pos="4580"/>
+          <w:tab w:val="left" w:pos="5496"/>
+          <w:tab w:val="left" w:pos="6412"/>
+          <w:tab w:val="left" w:pos="7328"/>
+          <w:tab w:val="left" w:pos="8244"/>
+          <w:tab w:val="left" w:pos="9160"/>
+          <w:tab w:val="left" w:pos="10076"/>
+          <w:tab w:val="left" w:pos="10992"/>
+          <w:tab w:val="left" w:pos="11908"/>
+          <w:tab w:val="left" w:pos="12824"/>
+          <w:tab w:val="left" w:pos="13740"/>
+          <w:tab w:val="left" w:pos="14656"/>
+        </w:tabs>
+        <w:spacing w:after="0" w:line="240" w:lineRule="auto"/>
+        <w:rPr>
+          <w:rFonts w:ascii="inherit" w:eastAsia="Times New Roman" w:hAnsi="inherit" w:cs="Courier New"/>
+          <w:color w:val="F9FBFA"/>
+          <w:sz w:val="20"/>
+          <w:szCs w:val="20"/>
+          <w:lang w:eastAsia="en-IN"/>
+        </w:rPr>
+      </w:pPr>
+      <w:r>
+        <w:rPr>
+          <w:rFonts w:ascii="inherit" w:eastAsia="Times New Roman" w:hAnsi="inherit" w:cs="Courier New"/>
+          <w:color w:val="F9FBFA"/>
+          <w:sz w:val="20"/>
+          <w:szCs w:val="20"/>
+          <w:lang w:eastAsia="en-IN"/>
+        </w:rPr>
+        <w:t xml:space="preserve">    $gte: ObjectId("66c9ab2dda9504ebfc7d50fb"),</w:t>
+      </w:r>
+    </w:p>
+    <w:p>
+      <w:pPr>
+        <w:shd w:val="clear" w:color="auto" w:fill="112733"/>
+        <w:tabs>
+          <w:tab w:val="left" w:pos="916"/>
+          <w:tab w:val="left" w:pos="1832"/>
+          <w:tab w:val="left" w:pos="2748"/>
+          <w:tab w:val="left" w:pos="3664"/>
+          <w:tab w:val="left" w:pos="4580"/>
+          <w:tab w:val="left" w:pos="5496"/>
+          <w:tab w:val="left" w:pos="6412"/>
+          <w:tab w:val="left" w:pos="7328"/>
+          <w:tab w:val="left" w:pos="8244"/>
+          <w:tab w:val="left" w:pos="9160"/>
+          <w:tab w:val="left" w:pos="10076"/>
+          <w:tab w:val="left" w:pos="10992"/>
+          <w:tab w:val="left" w:pos="11908"/>
+          <w:tab w:val="left" w:pos="12824"/>
+          <w:tab w:val="left" w:pos="13740"/>
+          <w:tab w:val="left" w:pos="14656"/>
+        </w:tabs>
+        <w:spacing w:after="0" w:line="240" w:lineRule="auto"/>
+        <w:rPr>
+          <w:rFonts w:ascii="inherit" w:eastAsia="Times New Roman" w:hAnsi="inherit" w:cs="Courier New"/>
+          <w:color w:val="F9FBFA"/>
+          <w:sz w:val="20"/>
+          <w:szCs w:val="20"/>
+          <w:lang w:eastAsia="en-IN"/>
+        </w:rPr>
+      </w:pPr>
+      <w:r>
+        <w:rPr>
+          <w:rFonts w:ascii="inherit" w:eastAsia="Times New Roman" w:hAnsi="inherit" w:cs="Courier New"/>
+          <w:color w:val="F9FBFA"/>
+          <w:sz w:val="20"/>
+          <w:szCs w:val="20"/>
+          <w:lang w:eastAsia="en-IN"/>
+        </w:rPr>
+        <w:t xml:space="preserve">    $lte: ObjectId("66c9ab2dda9504ebfc7d69b4")</w:t>
+      </w:r>
+    </w:p>
+    <w:p>
+      <w:pPr>
+        <w:shd w:val="clear" w:color="auto" w:fill="112733"/>
+        <w:tabs>
+          <w:tab w:val="left" w:pos="916"/>
+          <w:tab w:val="left" w:pos="1832"/>
+          <w:tab w:val="left" w:pos="2748"/>
+          <w:tab w:val="left" w:pos="3664"/>
+          <w:tab w:val="left" w:pos="4580"/>
+          <w:tab w:val="left" w:pos="5496"/>
+          <w:tab w:val="left" w:pos="6412"/>
+          <w:tab w:val="left" w:pos="7328"/>
+          <w:tab w:val="left" w:pos="8244"/>
+          <w:tab w:val="left" w:pos="9160"/>
+          <w:tab w:val="left" w:pos="10076"/>
+          <w:tab w:val="left" w:pos="10992"/>
+          <w:tab w:val="left" w:pos="11908"/>
+          <w:tab w:val="left" w:pos="12824"/>
+          <w:tab w:val="left" w:pos="13740"/>
+          <w:tab w:val="left" w:pos="14656"/>
+        </w:tabs>
+        <w:spacing w:after="0" w:line="240" w:lineRule="auto"/>
+        <w:rPr>
+          <w:rFonts w:ascii="inherit" w:eastAsia="Times New Roman" w:hAnsi="inherit" w:cs="Courier New"/>
+          <w:color w:val="F9FBFA"/>
+          <w:sz w:val="20"/>
+          <w:szCs w:val="20"/>
+          <w:lang w:eastAsia="en-IN"/>
+        </w:rPr>
+      </w:pPr>
+      <w:r>
+        <w:rPr>
+          <w:rFonts w:ascii="inherit" w:eastAsia="Times New Roman" w:hAnsi="inherit" w:cs="Courier New"/>
+          <w:color w:val="F9FBFA"/>
+          <w:sz w:val="20"/>
+          <w:szCs w:val="20"/>
+          <w:lang w:eastAsia="en-IN"/>
+        </w:rPr>
+        <w:t xml:space="preserve">  }</w:t>
+      </w:r>
+    </w:p>
+    <w:p>
+      <w:pPr>
+        <w:shd w:val="clear" w:color="auto" w:fill="112733"/>
+        <w:tabs>
+          <w:tab w:val="left" w:pos="916"/>
+          <w:tab w:val="left" w:pos="1832"/>
+          <w:tab w:val="left" w:pos="2748"/>
+          <w:tab w:val="left" w:pos="3664"/>
+          <w:tab w:val="left" w:pos="4580"/>
+          <w:tab w:val="left" w:pos="5496"/>
+          <w:tab w:val="left" w:pos="6412"/>
+          <w:tab w:val="left" w:pos="7328"/>
+          <w:tab w:val="left" w:pos="8244"/>
+          <w:tab w:val="left" w:pos="9160"/>
+          <w:tab w:val="left" w:pos="10076"/>
+          <w:tab w:val="left" w:pos="10992"/>
+          <w:tab w:val="left" w:pos="11908"/>
+          <w:tab w:val="left" w:pos="12824"/>
+          <w:tab w:val="left" w:pos="13740"/>
+          <w:tab w:val="left" w:pos="14656"/>
+        </w:tabs>
+        <w:spacing w:after="0" w:line="240" w:lineRule="auto"/>
+        <w:rPr>
+          <w:rFonts w:ascii="inherit" w:eastAsia="Times New Roman" w:hAnsi="inherit" w:cs="Courier New"/>
+          <w:color w:val="F9FBFA"/>
+          <w:sz w:val="20"/>
+          <w:szCs w:val="20"/>
+          <w:lang w:eastAsia="en-IN"/>
+        </w:rPr>
+      </w:pPr>
+      <w:r>
+        <w:rPr>
+          <w:rFonts w:ascii="inherit" w:eastAsia="Times New Roman" w:hAnsi="inherit" w:cs="Courier New"/>
+          <w:color w:val="F9FBFA"/>
+          <w:sz w:val="20"/>
+          <w:szCs w:val="20"/>
+          <w:lang w:eastAsia="en-IN"/>
+        </w:rPr>
+        <w:t>})</w:t>
+      </w:r>
+    </w:p>
+    <w:p>
+      <w:pPr>
+        <w:pStyle w:val="ListParagraph"/>
+        <w:rPr>
+          <w:rFonts w:ascii="Consolas" w:eastAsia="Times New Roman" w:hAnsi="Consolas" w:cs="Times New Roman"/>
+          <w:sz w:val="21"/>
+          <w:szCs w:val="21"/>
+          <w:lang w:eastAsia="en-IN"/>
+        </w:rPr>
+      </w:pPr>
+    </w:p>
+    <w:p>
+      <w:pPr>
+        <w:rPr>
+          <w:rFonts w:ascii="Consolas" w:eastAsia="Times New Roman" w:hAnsi="Consolas" w:cs="Times New Roman"/>
+          <w:sz w:val="21"/>
+          <w:szCs w:val="21"/>
+          <w:lang w:eastAsia="en-IN"/>
+        </w:rPr>
+      </w:pPr>
+      <w:r>
+        <w:rPr>
+          <w:rFonts w:ascii="Consolas" w:eastAsia="Times New Roman" w:hAnsi="Consolas" w:cs="Times New Roman"/>
+          <w:sz w:val="21"/>
+          <w:szCs w:val="21"/>
+          <w:lang w:eastAsia="en-IN"/>
+        </w:rPr>
+        <w:t>Directly paste this code in mongosh terminal of mongodb compass but before that select the database db too</w:t>
+      </w:r>
     </w:p>
     <w:sectPr>
       <w:pgSz w:w="11906" w:h="16838"/>
@@ -1895,6 +1513,56 @@
       <w:contextualSpacing/>
     </w:pPr>
   </w:style>
+  <w:style w:type="paragraph" w:styleId="HTMLPreformatted">
+    <w:name w:val="HTML Preformatted"/>
+    <w:basedOn w:val="Normal"/>
+    <w:link w:val="HTMLPreformattedChar"/>
+    <w:uiPriority w:val="99"/>
+    <w:semiHidden/>
+    <w:unhideWhenUsed/>
+    <w:rsid w:val="00A55272"/>
+    <w:pPr>
+      <w:tabs>
+        <w:tab w:val="left" w:pos="916"/>
+        <w:tab w:val="left" w:pos="1832"/>
+        <w:tab w:val="left" w:pos="2748"/>
+        <w:tab w:val="left" w:pos="3664"/>
+        <w:tab w:val="left" w:pos="4580"/>
+        <w:tab w:val="left" w:pos="5496"/>
+        <w:tab w:val="left" w:pos="6412"/>
+        <w:tab w:val="left" w:pos="7328"/>
+        <w:tab w:val="left" w:pos="8244"/>
+        <w:tab w:val="left" w:pos="9160"/>
+        <w:tab w:val="left" w:pos="10076"/>
+        <w:tab w:val="left" w:pos="10992"/>
+        <w:tab w:val="left" w:pos="11908"/>
+        <w:tab w:val="left" w:pos="12824"/>
+        <w:tab w:val="left" w:pos="13740"/>
+        <w:tab w:val="left" w:pos="14656"/>
+      </w:tabs>
+      <w:spacing w:after="0" w:line="240" w:lineRule="auto"/>
+    </w:pPr>
+    <w:rPr>
+      <w:rFonts w:ascii="Courier New" w:eastAsia="Times New Roman" w:hAnsi="Courier New" w:cs="Courier New"/>
+      <w:sz w:val="20"/>
+      <w:szCs w:val="20"/>
+      <w:lang w:eastAsia="en-IN"/>
+    </w:rPr>
+  </w:style>
+  <w:style w:type="character" w:customStyle="1" w:styleId="HTMLPreformattedChar">
+    <w:name w:val="HTML Preformatted Char"/>
+    <w:basedOn w:val="DefaultParagraphFont"/>
+    <w:link w:val="HTMLPreformatted"/>
+    <w:uiPriority w:val="99"/>
+    <w:semiHidden/>
+    <w:rsid w:val="00A55272"/>
+    <w:rPr>
+      <w:rFonts w:ascii="Courier New" w:eastAsia="Times New Roman" w:hAnsi="Courier New" w:cs="Courier New"/>
+      <w:sz w:val="20"/>
+      <w:szCs w:val="20"/>
+      <w:lang w:eastAsia="en-IN"/>
+    </w:rPr>
+  </w:style>
 </w:styles>
 </file>
 

</xml_diff>